<commit_message>
Add missing files to version control
</commit_message>
<xml_diff>
--- a/pages/José Eduardo Gomes_Biography ENG.docx
+++ b/pages/José Eduardo Gomes_Biography ENG.docx
@@ -13,6 +13,7 @@
           <w:bCs/>
           <w:sz w:val="32"/>
           <w:szCs w:val="32"/>
+          <w:lang w:val="en-US"/>
         </w:rPr>
       </w:pPr>
       <w:r>
@@ -22,6 +23,7 @@
           <w:bCs/>
           <w:sz w:val="32"/>
           <w:szCs w:val="32"/>
+          <w:lang w:val="en-US"/>
         </w:rPr>
         <w:t xml:space="preserve">José Eduardo Gomes </w:t>
       </w:r>
@@ -37,6 +39,7 @@
           <w:bCs/>
           <w:sz w:val="32"/>
           <w:szCs w:val="32"/>
+          <w:lang w:val="en-US"/>
         </w:rPr>
       </w:pPr>
     </w:p>
@@ -49,6 +52,7 @@
           <w:rFonts w:ascii="Times" w:eastAsia="Times" w:hAnsi="Times" w:cs="Times"/>
           <w:sz w:val="24"/>
           <w:szCs w:val="24"/>
+          <w:lang w:val="en-US"/>
         </w:rPr>
       </w:pPr>
     </w:p>
@@ -64,16 +68,15 @@
           <w:lang w:val="en-US"/>
         </w:rPr>
       </w:pPr>
-      <w:proofErr w:type="spellStart"/>
-      <w:r>
-        <w:rPr>
-          <w:rFonts w:ascii="Avenir Roman" w:hAnsi="Avenir Roman"/>
-          <w:sz w:val="24"/>
-          <w:szCs w:val="24"/>
+      <w:r>
+        <w:rPr>
+          <w:rFonts w:ascii="Avenir Roman" w:hAnsi="Avenir Roman"/>
+          <w:sz w:val="24"/>
+          <w:szCs w:val="24"/>
+          <w:lang w:val="en-US"/>
         </w:rPr>
         <w:t>Jos</w:t>
       </w:r>
-      <w:proofErr w:type="spellEnd"/>
       <w:r>
         <w:rPr>
           <w:rFonts w:ascii="Avenir Roman" w:hAnsi="Avenir Roman"/>
@@ -88,105 +91,206 @@
           <w:rFonts w:ascii="Avenir Roman" w:hAnsi="Avenir Roman"/>
           <w:sz w:val="24"/>
           <w:szCs w:val="24"/>
-        </w:rPr>
-        <w:t xml:space="preserve">Eduardo </w:t>
-      </w:r>
-      <w:proofErr w:type="spellStart"/>
-      <w:r>
-        <w:rPr>
-          <w:rFonts w:ascii="Avenir Roman" w:hAnsi="Avenir Roman"/>
-          <w:sz w:val="24"/>
-          <w:szCs w:val="24"/>
-        </w:rPr>
-        <w:t>is</w:t>
-      </w:r>
-      <w:proofErr w:type="spellEnd"/>
-      <w:r>
-        <w:rPr>
-          <w:rFonts w:ascii="Avenir Roman" w:hAnsi="Avenir Roman"/>
-          <w:sz w:val="24"/>
-          <w:szCs w:val="24"/>
-        </w:rPr>
-        <w:t xml:space="preserve"> Principal </w:t>
-      </w:r>
-      <w:proofErr w:type="spellStart"/>
-      <w:r>
-        <w:rPr>
-          <w:rFonts w:ascii="Avenir Roman" w:hAnsi="Avenir Roman"/>
-          <w:sz w:val="24"/>
-          <w:szCs w:val="24"/>
-        </w:rPr>
-        <w:t>Conductor</w:t>
-      </w:r>
-      <w:proofErr w:type="spellEnd"/>
-      <w:r>
-        <w:rPr>
-          <w:rFonts w:ascii="Avenir Roman" w:hAnsi="Avenir Roman"/>
-          <w:sz w:val="24"/>
-          <w:szCs w:val="24"/>
-        </w:rPr>
-        <w:t xml:space="preserve"> </w:t>
-      </w:r>
-      <w:proofErr w:type="spellStart"/>
-      <w:r>
-        <w:rPr>
-          <w:rFonts w:ascii="Avenir Roman" w:hAnsi="Avenir Roman"/>
-          <w:sz w:val="24"/>
-          <w:szCs w:val="24"/>
-        </w:rPr>
-        <w:t>of</w:t>
-      </w:r>
-      <w:proofErr w:type="spellEnd"/>
-      <w:r>
-        <w:rPr>
-          <w:rFonts w:ascii="Avenir Roman" w:hAnsi="Avenir Roman"/>
-          <w:sz w:val="24"/>
-          <w:szCs w:val="24"/>
-        </w:rPr>
-        <w:t xml:space="preserve"> FEUP</w:t>
-      </w:r>
-      <w:r>
-        <w:rPr>
-          <w:rFonts w:ascii="Avenir Roman" w:hAnsi="Avenir Roman"/>
-          <w:sz w:val="24"/>
-          <w:szCs w:val="24"/>
-        </w:rPr>
-        <w:t xml:space="preserve"> </w:t>
-      </w:r>
-      <w:proofErr w:type="spellStart"/>
-      <w:r>
-        <w:rPr>
-          <w:rFonts w:ascii="Avenir Roman" w:hAnsi="Avenir Roman"/>
-          <w:sz w:val="24"/>
-          <w:szCs w:val="24"/>
-        </w:rPr>
-        <w:t>Orchestra</w:t>
-      </w:r>
-      <w:proofErr w:type="spellEnd"/>
-      <w:r>
-        <w:rPr>
-          <w:rFonts w:ascii="Avenir Roman" w:hAnsi="Avenir Roman"/>
-          <w:sz w:val="24"/>
-          <w:szCs w:val="24"/>
-        </w:rPr>
-        <w:t xml:space="preserve"> (Porto – Portugal).</w:t>
-      </w:r>
-      <w:r>
-        <w:rPr>
-          <w:rFonts w:ascii="Avenir Roman" w:hAnsi="Avenir Roman"/>
-          <w:sz w:val="24"/>
-          <w:szCs w:val="24"/>
-        </w:rPr>
-        <w:t xml:space="preserve"> </w:t>
-      </w:r>
-      <w:r>
-        <w:rPr>
-          <w:rFonts w:ascii="Avenir Roman" w:hAnsi="Avenir Roman"/>
-          <w:sz w:val="24"/>
-          <w:szCs w:val="24"/>
-          <w:lang w:val="en-US"/>
-        </w:rPr>
-        <w:t xml:space="preserve">He’s also Professor in the Porto Music University, as a Principal Conductor of the School Orchestra. </w:t>
+          <w:lang w:val="en-US"/>
+        </w:rPr>
+        <w:t>Eduardo</w:t>
+      </w:r>
+      <w:r>
+        <w:rPr>
+          <w:rFonts w:ascii="Avenir Roman" w:hAnsi="Avenir Roman"/>
+          <w:sz w:val="24"/>
+          <w:szCs w:val="24"/>
+          <w:lang w:val="en-US"/>
+        </w:rPr>
+        <w:t xml:space="preserve"> Gomes</w:t>
+      </w:r>
+      <w:r>
+        <w:rPr>
+          <w:rFonts w:ascii="Avenir Roman" w:hAnsi="Avenir Roman"/>
+          <w:sz w:val="24"/>
+          <w:szCs w:val="24"/>
+          <w:lang w:val="en-US"/>
+        </w:rPr>
+        <w:t xml:space="preserve"> recently won the 1</w:t>
+      </w:r>
+      <w:r>
+        <w:rPr>
+          <w:rFonts w:ascii="Avenir Roman" w:hAnsi="Avenir Roman"/>
+          <w:sz w:val="24"/>
+          <w:szCs w:val="24"/>
+          <w:vertAlign w:val="superscript"/>
+          <w:lang w:val="en-US"/>
+        </w:rPr>
+        <w:t xml:space="preserve">st </w:t>
+      </w:r>
+      <w:r>
+        <w:rPr>
+          <w:rFonts w:ascii="Avenir Roman" w:hAnsi="Avenir Roman"/>
+          <w:sz w:val="24"/>
+          <w:szCs w:val="24"/>
+          <w:lang w:val="en-US"/>
+        </w:rPr>
+        <w:t xml:space="preserve">Prize in the </w:t>
+      </w:r>
+      <w:r>
+        <w:rPr>
+          <w:rFonts w:ascii="Avenir Roman" w:hAnsi="Avenir Roman"/>
+          <w:i/>
+          <w:iCs/>
+          <w:sz w:val="24"/>
+          <w:szCs w:val="24"/>
+          <w:lang w:val="en-US"/>
+        </w:rPr>
+        <w:t>European Union Conducting Competition</w:t>
+      </w:r>
+      <w:r>
+        <w:rPr>
+          <w:rFonts w:ascii="Avenir Roman" w:hAnsi="Avenir Roman"/>
+          <w:sz w:val="24"/>
+          <w:szCs w:val="24"/>
+          <w:lang w:val="en-US"/>
+        </w:rPr>
+        <w:t xml:space="preserve">, and the </w:t>
+      </w:r>
+      <w:r>
+        <w:rPr>
+          <w:rFonts w:ascii="Avenir Roman" w:hAnsi="Avenir Roman"/>
+          <w:i/>
+          <w:iCs/>
+          <w:sz w:val="24"/>
+          <w:szCs w:val="24"/>
+          <w:lang w:val="en-US"/>
+        </w:rPr>
+        <w:t>Beethoven Prize</w:t>
+      </w:r>
+      <w:r>
+        <w:rPr>
+          <w:rFonts w:ascii="Avenir Roman" w:hAnsi="Avenir Roman"/>
+          <w:sz w:val="24"/>
+          <w:szCs w:val="24"/>
+          <w:lang w:val="en-US"/>
+        </w:rPr>
+        <w:t xml:space="preserve"> in the same competition. </w:t>
+      </w:r>
+      <w:bookmarkStart w:id="0" w:name="_GoBack"/>
+      <w:bookmarkEnd w:id="0"/>
+    </w:p>
+    <w:p>
+      <w:pPr>
+        <w:pStyle w:val="Predefinidas"/>
+        <w:spacing w:line="280" w:lineRule="atLeast"/>
+        <w:jc w:val="both"/>
+        <w:rPr>
+          <w:rFonts w:ascii="Avenir Roman" w:hAnsi="Avenir Roman"/>
+          <w:sz w:val="24"/>
+          <w:szCs w:val="24"/>
+          <w:lang w:val="en-US"/>
+        </w:rPr>
+      </w:pPr>
+      <w:r>
+        <w:rPr>
+          <w:rFonts w:ascii="Avenir Roman" w:hAnsi="Avenir Roman"/>
+          <w:sz w:val="24"/>
+          <w:szCs w:val="24"/>
+          <w:lang w:val="en-US"/>
+        </w:rPr>
+        <w:t>He’</w:t>
+      </w:r>
+      <w:r>
+        <w:rPr>
+          <w:rFonts w:ascii="Avenir Roman" w:hAnsi="Avenir Roman"/>
+          <w:sz w:val="24"/>
+          <w:szCs w:val="24"/>
+          <w:lang w:val="en-US"/>
+        </w:rPr>
+        <w:t>s</w:t>
+      </w:r>
+      <w:r>
+        <w:rPr>
+          <w:rFonts w:ascii="Avenir Roman" w:hAnsi="Avenir Roman"/>
+          <w:sz w:val="24"/>
+          <w:szCs w:val="24"/>
+          <w:lang w:val="en-US"/>
+        </w:rPr>
+        <w:t xml:space="preserve"> Principal Conductor</w:t>
+      </w:r>
+      <w:r>
+        <w:rPr>
+          <w:rFonts w:ascii="Avenir Roman" w:hAnsi="Avenir Roman"/>
+          <w:sz w:val="24"/>
+          <w:szCs w:val="24"/>
+          <w:lang w:val="en-US"/>
+        </w:rPr>
+        <w:t xml:space="preserve"> of </w:t>
+      </w:r>
+      <w:r>
+        <w:rPr>
+          <w:rFonts w:ascii="Avenir Roman" w:hAnsi="Avenir Roman"/>
+          <w:i/>
+          <w:iCs/>
+          <w:sz w:val="24"/>
+          <w:szCs w:val="24"/>
+          <w:lang w:val="en-US"/>
+        </w:rPr>
+        <w:t>FEUP</w:t>
+      </w:r>
+      <w:r>
+        <w:rPr>
+          <w:rFonts w:ascii="Avenir Roman" w:hAnsi="Avenir Roman"/>
+          <w:i/>
+          <w:iCs/>
+          <w:sz w:val="24"/>
+          <w:szCs w:val="24"/>
+          <w:lang w:val="en-US"/>
+        </w:rPr>
+        <w:t xml:space="preserve"> Orchestra</w:t>
+      </w:r>
+      <w:r>
+        <w:rPr>
+          <w:rFonts w:ascii="Avenir Roman" w:hAnsi="Avenir Roman"/>
+          <w:sz w:val="24"/>
+          <w:szCs w:val="24"/>
+          <w:lang w:val="en-US"/>
+        </w:rPr>
+        <w:t xml:space="preserve"> (Porto – Portugal)</w:t>
+      </w:r>
+      <w:r>
+        <w:rPr>
+          <w:rFonts w:ascii="Avenir Roman" w:hAnsi="Avenir Roman"/>
+          <w:sz w:val="24"/>
+          <w:szCs w:val="24"/>
+          <w:lang w:val="en-US"/>
+        </w:rPr>
+        <w:t xml:space="preserve"> and</w:t>
+      </w:r>
+      <w:r>
+        <w:rPr>
+          <w:rFonts w:ascii="Avenir Roman" w:hAnsi="Avenir Roman"/>
+          <w:sz w:val="24"/>
+          <w:szCs w:val="24"/>
+          <w:lang w:val="en-US"/>
+        </w:rPr>
+        <w:t xml:space="preserve"> also Professor in the </w:t>
+      </w:r>
+      <w:r>
+        <w:rPr>
+          <w:rFonts w:ascii="Avenir Roman" w:hAnsi="Avenir Roman"/>
+          <w:i/>
+          <w:iCs/>
+          <w:sz w:val="24"/>
+          <w:szCs w:val="24"/>
+          <w:lang w:val="en-US"/>
+        </w:rPr>
+        <w:t>Porto Music University</w:t>
+      </w:r>
+      <w:r>
+        <w:rPr>
+          <w:rFonts w:ascii="Avenir Roman" w:hAnsi="Avenir Roman"/>
+          <w:sz w:val="24"/>
+          <w:szCs w:val="24"/>
+          <w:lang w:val="en-US"/>
+        </w:rPr>
+        <w:t xml:space="preserve">, as a Principal Conductor of the School Orchestra. </w:t>
       </w:r>
     </w:p>
     <w:p>
@@ -221,7 +325,27 @@
           <w:szCs w:val="24"/>
           <w:lang w:val="en-US"/>
         </w:rPr>
-        <w:t>He was Principal Conductor of Center Classical Orchestra (Coimbra – Portugal)</w:t>
+        <w:t xml:space="preserve">He was Principal Conductor of </w:t>
+      </w:r>
+      <w:r>
+        <w:rPr>
+          <w:rFonts w:ascii="Avenir Roman" w:hAnsi="Avenir Roman"/>
+          <w:i/>
+          <w:iCs/>
+          <w:sz w:val="24"/>
+          <w:szCs w:val="24"/>
+          <w:lang w:val="en-US"/>
+        </w:rPr>
+        <w:t>Center Classical Orchestra</w:t>
+      </w:r>
+      <w:r>
+        <w:rPr>
+          <w:rFonts w:ascii="Avenir Roman" w:hAnsi="Avenir Roman"/>
+          <w:sz w:val="24"/>
+          <w:szCs w:val="24"/>
+          <w:lang w:val="en-US"/>
+        </w:rPr>
+        <w:t xml:space="preserve"> (Coimbra – Portugal)</w:t>
       </w:r>
       <w:r>
         <w:rPr>
@@ -239,31 +363,83 @@
           <w:szCs w:val="24"/>
           <w:lang w:val="en-US"/>
         </w:rPr>
+        <w:t xml:space="preserve"> Associate Conductor of the </w:t>
+      </w:r>
+      <w:proofErr w:type="spellStart"/>
+      <w:r>
+        <w:rPr>
+          <w:rFonts w:ascii="Avenir Roman" w:hAnsi="Avenir Roman"/>
+          <w:i/>
+          <w:iCs/>
+          <w:sz w:val="24"/>
+          <w:szCs w:val="24"/>
+          <w:lang w:val="en-US"/>
+        </w:rPr>
+        <w:t>Orquestra</w:t>
+      </w:r>
+      <w:proofErr w:type="spellEnd"/>
+      <w:r>
+        <w:rPr>
+          <w:rFonts w:ascii="Avenir Roman" w:hAnsi="Avenir Roman"/>
+          <w:i/>
+          <w:iCs/>
+          <w:sz w:val="24"/>
+          <w:szCs w:val="24"/>
+          <w:lang w:val="en-US"/>
+        </w:rPr>
         <w:t xml:space="preserve"> </w:t>
       </w:r>
-      <w:r>
-        <w:rPr>
-          <w:rFonts w:ascii="Avenir Roman" w:hAnsi="Avenir Roman"/>
-          <w:sz w:val="24"/>
-          <w:szCs w:val="24"/>
-          <w:lang w:val="en-US"/>
-        </w:rPr>
-        <w:t xml:space="preserve">Associate Conductor of the </w:t>
-      </w:r>
       <w:proofErr w:type="spellStart"/>
       <w:r>
         <w:rPr>
           <w:rFonts w:ascii="Avenir Roman" w:hAnsi="Avenir Roman"/>
-          <w:sz w:val="24"/>
-          <w:szCs w:val="24"/>
-          <w:lang w:val="en-US"/>
-        </w:rPr>
-        <w:t>Orquestra</w:t>
+          <w:i/>
+          <w:iCs/>
+          <w:sz w:val="24"/>
+          <w:szCs w:val="24"/>
+          <w:lang w:val="en-US"/>
+        </w:rPr>
+        <w:t>Clássica</w:t>
       </w:r>
       <w:proofErr w:type="spellEnd"/>
       <w:r>
         <w:rPr>
           <w:rFonts w:ascii="Avenir Roman" w:hAnsi="Avenir Roman"/>
+          <w:i/>
+          <w:iCs/>
+          <w:sz w:val="24"/>
+          <w:szCs w:val="24"/>
+          <w:lang w:val="en-US"/>
+        </w:rPr>
+        <w:t xml:space="preserve"> do Sul</w:t>
+      </w:r>
+      <w:r>
+        <w:rPr>
+          <w:rFonts w:ascii="Avenir Roman" w:hAnsi="Avenir Roman"/>
+          <w:sz w:val="24"/>
+          <w:szCs w:val="24"/>
+          <w:lang w:val="en-US"/>
+        </w:rPr>
+        <w:t xml:space="preserve"> (Faro – Portugal), Principal Conductor of the </w:t>
+      </w:r>
+      <w:proofErr w:type="spellStart"/>
+      <w:r>
+        <w:rPr>
+          <w:rFonts w:ascii="Avenir Roman" w:hAnsi="Avenir Roman"/>
+          <w:i/>
+          <w:iCs/>
+          <w:sz w:val="24"/>
+          <w:szCs w:val="24"/>
+          <w:lang w:val="en-US"/>
+        </w:rPr>
+        <w:t>Orchestre</w:t>
+      </w:r>
+      <w:proofErr w:type="spellEnd"/>
+      <w:r>
+        <w:rPr>
+          <w:rFonts w:ascii="Avenir Roman" w:hAnsi="Avenir Roman"/>
+          <w:i/>
+          <w:iCs/>
           <w:sz w:val="24"/>
           <w:szCs w:val="24"/>
           <w:lang w:val="en-US"/>
@@ -274,67 +450,37 @@
       <w:r>
         <w:rPr>
           <w:rFonts w:ascii="Avenir Roman" w:hAnsi="Avenir Roman"/>
-          <w:sz w:val="24"/>
-          <w:szCs w:val="24"/>
-          <w:lang w:val="en-US"/>
-        </w:rPr>
-        <w:t>Clássica</w:t>
+          <w:i/>
+          <w:iCs/>
+          <w:sz w:val="24"/>
+          <w:szCs w:val="24"/>
+          <w:lang w:val="en-US"/>
+        </w:rPr>
+        <w:t>Chambre</w:t>
       </w:r>
       <w:proofErr w:type="spellEnd"/>
       <w:r>
         <w:rPr>
           <w:rFonts w:ascii="Avenir Roman" w:hAnsi="Avenir Roman"/>
-          <w:sz w:val="24"/>
-          <w:szCs w:val="24"/>
-          <w:lang w:val="en-US"/>
-        </w:rPr>
-        <w:t xml:space="preserve"> do Sul (Faro – Portugal</w:t>
-      </w:r>
-      <w:r>
-        <w:rPr>
-          <w:rFonts w:ascii="Avenir Roman" w:hAnsi="Avenir Roman"/>
-          <w:sz w:val="24"/>
-          <w:szCs w:val="24"/>
-          <w:lang w:val="en-US"/>
-        </w:rPr>
-        <w:t>), P</w:t>
-      </w:r>
-      <w:r>
-        <w:rPr>
-          <w:rFonts w:ascii="Avenir Roman" w:hAnsi="Avenir Roman"/>
-          <w:sz w:val="24"/>
-          <w:szCs w:val="24"/>
-          <w:lang w:val="en-US"/>
-        </w:rPr>
-        <w:t xml:space="preserve">rincipal </w:t>
-      </w:r>
-      <w:r>
-        <w:rPr>
-          <w:rFonts w:ascii="Avenir Roman" w:hAnsi="Avenir Roman"/>
-          <w:sz w:val="24"/>
-          <w:szCs w:val="24"/>
-          <w:lang w:val="en-US"/>
-        </w:rPr>
-        <w:t>C</w:t>
-      </w:r>
-      <w:r>
-        <w:rPr>
-          <w:rFonts w:ascii="Avenir Roman" w:hAnsi="Avenir Roman"/>
-          <w:sz w:val="24"/>
-          <w:szCs w:val="24"/>
-          <w:lang w:val="en-US"/>
-        </w:rPr>
-        <w:t xml:space="preserve">onductor of the </w:t>
+          <w:i/>
+          <w:iCs/>
+          <w:sz w:val="24"/>
+          <w:szCs w:val="24"/>
+          <w:lang w:val="en-US"/>
+        </w:rPr>
+        <w:t xml:space="preserve"> de </w:t>
       </w:r>
       <w:proofErr w:type="spellStart"/>
       <w:r>
         <w:rPr>
           <w:rFonts w:ascii="Avenir Roman" w:hAnsi="Avenir Roman"/>
-          <w:sz w:val="24"/>
-          <w:szCs w:val="24"/>
-          <w:lang w:val="en-US"/>
-        </w:rPr>
-        <w:t>Orchestre</w:t>
+          <w:i/>
+          <w:iCs/>
+          <w:sz w:val="24"/>
+          <w:szCs w:val="24"/>
+          <w:lang w:val="en-US"/>
+        </w:rPr>
+        <w:t>Carouge</w:t>
       </w:r>
       <w:proofErr w:type="spellEnd"/>
       <w:r>
@@ -344,82 +490,50 @@
           <w:szCs w:val="24"/>
           <w:lang w:val="en-US"/>
         </w:rPr>
+        <w:t xml:space="preserve">, in Switzerland and principal conductor of the </w:t>
+      </w:r>
+      <w:proofErr w:type="spellStart"/>
+      <w:r>
+        <w:rPr>
+          <w:rFonts w:ascii="Avenir Roman" w:hAnsi="Avenir Roman"/>
+          <w:i/>
+          <w:iCs/>
+          <w:sz w:val="24"/>
+          <w:szCs w:val="24"/>
+          <w:lang w:val="en-US"/>
+        </w:rPr>
+        <w:t>Circulo</w:t>
+      </w:r>
+      <w:proofErr w:type="spellEnd"/>
+      <w:r>
+        <w:rPr>
+          <w:rFonts w:ascii="Avenir Roman" w:hAnsi="Avenir Roman"/>
+          <w:i/>
+          <w:iCs/>
+          <w:sz w:val="24"/>
+          <w:szCs w:val="24"/>
+          <w:lang w:val="en-US"/>
+        </w:rPr>
         <w:t xml:space="preserve"> </w:t>
       </w:r>
       <w:proofErr w:type="spellStart"/>
       <w:r>
         <w:rPr>
           <w:rFonts w:ascii="Avenir Roman" w:hAnsi="Avenir Roman"/>
-          <w:sz w:val="24"/>
-          <w:szCs w:val="24"/>
-          <w:lang w:val="en-US"/>
-        </w:rPr>
-        <w:t>Chambre</w:t>
+          <w:i/>
+          <w:iCs/>
+          <w:sz w:val="24"/>
+          <w:szCs w:val="24"/>
+          <w:lang w:val="en-US"/>
+        </w:rPr>
+        <w:t>Portuense</w:t>
       </w:r>
       <w:proofErr w:type="spellEnd"/>
       <w:r>
         <w:rPr>
           <w:rFonts w:ascii="Avenir Roman" w:hAnsi="Avenir Roman"/>
-          <w:sz w:val="24"/>
-          <w:szCs w:val="24"/>
-          <w:lang w:val="en-US"/>
-        </w:rPr>
-        <w:t xml:space="preserve"> de </w:t>
-      </w:r>
-      <w:proofErr w:type="spellStart"/>
-      <w:r>
-        <w:rPr>
-          <w:rFonts w:ascii="Avenir Roman" w:hAnsi="Avenir Roman"/>
-          <w:sz w:val="24"/>
-          <w:szCs w:val="24"/>
-          <w:lang w:val="en-US"/>
-        </w:rPr>
-        <w:t>Carouge</w:t>
-      </w:r>
-      <w:proofErr w:type="spellEnd"/>
-      <w:r>
-        <w:rPr>
-          <w:rFonts w:ascii="Avenir Roman" w:hAnsi="Avenir Roman"/>
-          <w:sz w:val="24"/>
-          <w:szCs w:val="24"/>
-          <w:lang w:val="en-US"/>
-        </w:rPr>
-        <w:t xml:space="preserve">, in Switzerland and principal conductor of the </w:t>
-      </w:r>
-      <w:proofErr w:type="spellStart"/>
-      <w:r>
-        <w:rPr>
-          <w:rFonts w:ascii="Avenir Roman" w:hAnsi="Avenir Roman"/>
-          <w:sz w:val="24"/>
-          <w:szCs w:val="24"/>
-          <w:lang w:val="en-US"/>
-        </w:rPr>
-        <w:t>Circulo</w:t>
-      </w:r>
-      <w:proofErr w:type="spellEnd"/>
-      <w:r>
-        <w:rPr>
-          <w:rFonts w:ascii="Avenir Roman" w:hAnsi="Avenir Roman"/>
-          <w:sz w:val="24"/>
-          <w:szCs w:val="24"/>
-          <w:lang w:val="en-US"/>
-        </w:rPr>
-        <w:t xml:space="preserve"> </w:t>
-      </w:r>
-      <w:proofErr w:type="spellStart"/>
-      <w:r>
-        <w:rPr>
-          <w:rFonts w:ascii="Avenir Roman" w:hAnsi="Avenir Roman"/>
-          <w:sz w:val="24"/>
-          <w:szCs w:val="24"/>
-          <w:lang w:val="en-US"/>
-        </w:rPr>
-        <w:t>Portuense</w:t>
-      </w:r>
-      <w:proofErr w:type="spellEnd"/>
-      <w:r>
-        <w:rPr>
-          <w:rFonts w:ascii="Avenir Roman" w:hAnsi="Avenir Roman"/>
+          <w:i/>
+          <w:iCs/>
           <w:sz w:val="24"/>
           <w:szCs w:val="24"/>
           <w:lang w:val="en-US"/>
@@ -433,16 +547,7 @@
           <w:szCs w:val="24"/>
           <w:lang w:val="en-US"/>
         </w:rPr>
-        <w:t xml:space="preserve"> (Porto-Portugal)</w:t>
-      </w:r>
-      <w:r>
-        <w:rPr>
-          <w:rFonts w:ascii="Avenir Roman" w:hAnsi="Avenir Roman"/>
-          <w:sz w:val="24"/>
-          <w:szCs w:val="24"/>
-          <w:lang w:val="en-US"/>
-        </w:rPr>
-        <w:t xml:space="preserve">. </w:t>
+        <w:t xml:space="preserve"> (Porto-Portugal). </w:t>
       </w:r>
     </w:p>
     <w:p>
@@ -528,20 +633,31 @@
         </w:rPr>
         <w:t>his studies</w:t>
       </w:r>
-      <w:bookmarkStart w:id="0" w:name="_GoBack"/>
-      <w:bookmarkEnd w:id="0"/>
-      <w:r>
-        <w:rPr>
-          <w:rFonts w:ascii="Avenir Roman" w:hAnsi="Avenir Roman"/>
-          <w:sz w:val="24"/>
-          <w:szCs w:val="24"/>
-          <w:lang w:val="en-US"/>
-        </w:rPr>
-        <w:t xml:space="preserve"> in Orchestral Conducting at the Haute </w:t>
-      </w:r>
-      <w:r>
-        <w:rPr>
-          <w:rFonts w:ascii="Avenir Roman" w:hAnsi="Avenir Roman"/>
+      <w:r>
+        <w:rPr>
+          <w:rFonts w:ascii="Avenir Roman" w:hAnsi="Avenir Roman"/>
+          <w:sz w:val="24"/>
+          <w:szCs w:val="24"/>
+          <w:lang w:val="en-US"/>
+        </w:rPr>
+        <w:t xml:space="preserve"> in Orchestral Conducting at the </w:t>
+      </w:r>
+      <w:r>
+        <w:rPr>
+          <w:rFonts w:ascii="Avenir Roman" w:hAnsi="Avenir Roman"/>
+          <w:i/>
+          <w:iCs/>
+          <w:sz w:val="24"/>
+          <w:szCs w:val="24"/>
+          <w:lang w:val="en-US"/>
+        </w:rPr>
+        <w:t xml:space="preserve">Haute </w:t>
+      </w:r>
+      <w:r>
+        <w:rPr>
+          <w:rFonts w:ascii="Avenir Roman" w:hAnsi="Avenir Roman"/>
+          <w:i/>
+          <w:iCs/>
           <w:sz w:val="24"/>
           <w:szCs w:val="24"/>
           <w:lang w:val="fr-FR"/>
@@ -552,6 +668,8 @@
       <w:r>
         <w:rPr>
           <w:rFonts w:ascii="Avenir Roman" w:hAnsi="Avenir Roman"/>
+          <w:i/>
+          <w:iCs/>
           <w:sz w:val="24"/>
           <w:szCs w:val="24"/>
           <w:lang w:val="fr-FR"/>
@@ -561,6 +679,8 @@
       <w:r>
         <w:rPr>
           <w:rFonts w:ascii="Avenir Roman" w:hAnsi="Avenir Roman"/>
+          <w:i/>
+          <w:iCs/>
           <w:sz w:val="24"/>
           <w:szCs w:val="24"/>
           <w:lang w:val="en-US"/>
@@ -726,34 +846,7 @@
           <w:szCs w:val="24"/>
           <w:lang w:val="en-US"/>
         </w:rPr>
-        <w:t>, in clarinet and chamber music, and in</w:t>
-      </w:r>
-      <w:r>
-        <w:rPr>
-          <w:rFonts w:ascii="Avenir Roman" w:hAnsi="Avenir Roman"/>
-          <w:sz w:val="24"/>
-          <w:szCs w:val="24"/>
-          <w:lang w:val="en-US"/>
-        </w:rPr>
-        <w:t xml:space="preserve"> the </w:t>
-      </w:r>
-      <w:r>
-        <w:rPr>
-          <w:rFonts w:ascii="Avenir Roman" w:hAnsi="Avenir Roman"/>
-          <w:sz w:val="24"/>
-          <w:szCs w:val="24"/>
-          <w:lang w:val="en-US"/>
-        </w:rPr>
-        <w:t>Portuguese</w:t>
-      </w:r>
-      <w:r>
-        <w:rPr>
-          <w:rFonts w:ascii="Avenir Roman" w:hAnsi="Avenir Roman"/>
-          <w:sz w:val="24"/>
-          <w:szCs w:val="24"/>
-          <w:lang w:val="en-US"/>
-        </w:rPr>
-        <w:t xml:space="preserve"> competition “</w:t>
+        <w:t>, in clarinet and chamber music, and in the Portuguese competition “</w:t>
       </w:r>
       <w:proofErr w:type="spellStart"/>
       <w:r>
@@ -874,6 +967,8 @@
         <w:jc w:val="both"/>
         <w:rPr>
           <w:rFonts w:ascii="Avenir Roman" w:hAnsi="Avenir Roman"/>
+          <w:i/>
+          <w:iCs/>
           <w:sz w:val="24"/>
           <w:szCs w:val="24"/>
           <w:lang w:val="en-US"/>
@@ -904,12 +999,14 @@
           <w:szCs w:val="24"/>
           <w:lang w:val="en-US"/>
         </w:rPr>
-        <w:t>Eduardo is founder of the clarinet ensemble “</w:t>
+        <w:t xml:space="preserve">Eduardo is founder of the clarinet ensemble </w:t>
       </w:r>
       <w:proofErr w:type="spellStart"/>
       <w:r>
         <w:rPr>
           <w:rFonts w:ascii="Avenir Roman" w:hAnsi="Avenir Roman"/>
+          <w:i/>
+          <w:iCs/>
           <w:sz w:val="24"/>
           <w:szCs w:val="24"/>
           <w:lang w:val="en-US"/>
@@ -920,11 +1017,33 @@
       <w:r>
         <w:rPr>
           <w:rFonts w:ascii="Avenir Roman" w:hAnsi="Avenir Roman"/>
-          <w:sz w:val="24"/>
-          <w:szCs w:val="24"/>
-          <w:lang w:val="en-US"/>
-        </w:rPr>
-        <w:t xml:space="preserve"> Vintage” and “Serenade Ensemble”. </w:t>
+          <w:i/>
+          <w:iCs/>
+          <w:sz w:val="24"/>
+          <w:szCs w:val="24"/>
+          <w:lang w:val="en-US"/>
+        </w:rPr>
+        <w:t xml:space="preserve"> Vintage</w:t>
+      </w:r>
+      <w:r>
+        <w:rPr>
+          <w:rFonts w:ascii="Avenir Roman" w:hAnsi="Avenir Roman"/>
+          <w:sz w:val="24"/>
+          <w:szCs w:val="24"/>
+          <w:lang w:val="en-US"/>
+        </w:rPr>
+        <w:t xml:space="preserve"> and </w:t>
+      </w:r>
+      <w:r>
+        <w:rPr>
+          <w:rFonts w:ascii="Avenir Roman" w:hAnsi="Avenir Roman"/>
+          <w:i/>
+          <w:iCs/>
+          <w:sz w:val="24"/>
+          <w:szCs w:val="24"/>
+          <w:lang w:val="en-US"/>
+        </w:rPr>
+        <w:t xml:space="preserve">Serenade Ensemble. </w:t>
       </w:r>
     </w:p>
     <w:p>
@@ -958,16 +1077,14 @@
         </w:rPr>
         <w:t xml:space="preserve">In the past few years he has been invited to work with the main </w:t>
       </w:r>
-      <w:proofErr w:type="spellStart"/>
       <w:r>
         <w:rPr>
           <w:rFonts w:ascii="Avenir Roman" w:hAnsi="Avenir Roman"/>
           <w:color w:val="202020"/>
           <w:shd w:val="clear" w:color="auto" w:fill="FFFFFF"/>
         </w:rPr>
-        <w:t>portuguese</w:t>
-      </w:r>
-      <w:proofErr w:type="spellEnd"/>
+        <w:t>Portuguese</w:t>
+      </w:r>
       <w:r>
         <w:rPr>
           <w:rFonts w:ascii="Avenir Roman" w:hAnsi="Avenir Roman"/>
@@ -982,7 +1099,36 @@
           <w:color w:val="000000"/>
           <w:lang w:eastAsia="pt-PT"/>
         </w:rPr>
-        <w:t>,</w:t>
+        <w:t xml:space="preserve">, performing in important festivals, such as </w:t>
+      </w:r>
+      <w:r>
+        <w:rPr>
+          <w:rFonts w:ascii="Avenir Roman" w:eastAsia="Times New Roman" w:hAnsi="Avenir Roman" w:cs="Angsana New"/>
+          <w:i/>
+          <w:color w:val="000000"/>
+          <w:lang w:eastAsia="pt-PT"/>
+        </w:rPr>
+        <w:t xml:space="preserve">Dias da Música, Festival de </w:t>
+      </w:r>
+      <w:proofErr w:type="spellStart"/>
+      <w:r>
+        <w:rPr>
+          <w:rFonts w:ascii="Avenir Roman" w:eastAsia="Times New Roman" w:hAnsi="Avenir Roman" w:cs="Angsana New"/>
+          <w:i/>
+          <w:color w:val="000000"/>
+          <w:lang w:eastAsia="pt-PT"/>
+        </w:rPr>
+        <w:t>Sintra</w:t>
+      </w:r>
+      <w:proofErr w:type="spellEnd"/>
+      <w:r>
+        <w:rPr>
+          <w:rFonts w:ascii="Avenir Roman" w:eastAsia="Times New Roman" w:hAnsi="Avenir Roman" w:cs="Angsana New"/>
+          <w:i/>
+          <w:color w:val="000000"/>
+          <w:lang w:eastAsia="pt-PT"/>
+        </w:rPr>
+        <w:t>, Festival PJM, Festival Cantabile</w:t>
       </w:r>
       <w:r>
         <w:rPr>
@@ -990,16 +1136,84 @@
           <w:color w:val="000000"/>
           <w:lang w:eastAsia="pt-PT"/>
         </w:rPr>
-        <w:t xml:space="preserve"> performing in </w:t>
-      </w:r>
-      <w:proofErr w:type="spellStart"/>
+        <w:t xml:space="preserve">, </w:t>
+      </w:r>
+      <w:r>
+        <w:rPr>
+          <w:rFonts w:ascii="Avenir Roman" w:eastAsia="Times New Roman" w:hAnsi="Avenir Roman" w:cs="Angsana New"/>
+          <w:i/>
+          <w:iCs/>
+          <w:color w:val="000000"/>
+          <w:lang w:eastAsia="pt-PT"/>
+        </w:rPr>
+        <w:t>Festival das Artes</w:t>
+      </w:r>
       <w:r>
         <w:rPr>
           <w:rFonts w:ascii="Avenir Roman" w:eastAsia="Times New Roman" w:hAnsi="Avenir Roman" w:cs="Angsana New"/>
           <w:color w:val="000000"/>
           <w:lang w:eastAsia="pt-PT"/>
         </w:rPr>
-        <w:t>importante</w:t>
+        <w:t xml:space="preserve">, </w:t>
+      </w:r>
+      <w:r>
+        <w:rPr>
+          <w:rFonts w:ascii="Avenir Roman" w:eastAsia="Times New Roman" w:hAnsi="Avenir Roman" w:cs="Angsana New"/>
+          <w:i/>
+          <w:color w:val="000000"/>
+          <w:lang w:eastAsia="pt-PT"/>
+        </w:rPr>
+        <w:t xml:space="preserve">Festival de Música de Leiria, FIMA, Música no </w:t>
+      </w:r>
+      <w:proofErr w:type="spellStart"/>
+      <w:r>
+        <w:rPr>
+          <w:rFonts w:ascii="Avenir Roman" w:eastAsia="Times New Roman" w:hAnsi="Avenir Roman" w:cs="Angsana New"/>
+          <w:i/>
+          <w:color w:val="000000"/>
+          <w:lang w:eastAsia="pt-PT"/>
+        </w:rPr>
+        <w:t>Colégio</w:t>
+      </w:r>
+      <w:proofErr w:type="spellEnd"/>
+      <w:r>
+        <w:rPr>
+          <w:rFonts w:ascii="Avenir Roman" w:eastAsia="Times New Roman" w:hAnsi="Avenir Roman" w:cs="Angsana New"/>
+          <w:i/>
+          <w:color w:val="000000"/>
+          <w:lang w:eastAsia="pt-PT"/>
+        </w:rPr>
+        <w:t xml:space="preserve">, Festival </w:t>
+      </w:r>
+      <w:proofErr w:type="spellStart"/>
+      <w:r>
+        <w:rPr>
+          <w:rFonts w:ascii="Avenir Roman" w:eastAsia="Times New Roman" w:hAnsi="Avenir Roman" w:cs="Angsana New"/>
+          <w:i/>
+          <w:color w:val="000000"/>
+          <w:lang w:eastAsia="pt-PT"/>
+        </w:rPr>
+        <w:t>Internacional</w:t>
+      </w:r>
+      <w:proofErr w:type="spellEnd"/>
+      <w:r>
+        <w:rPr>
+          <w:rFonts w:ascii="Avenir Roman" w:eastAsia="Times New Roman" w:hAnsi="Avenir Roman" w:cs="Angsana New"/>
+          <w:i/>
+          <w:color w:val="000000"/>
+          <w:lang w:eastAsia="pt-PT"/>
+        </w:rPr>
+        <w:t xml:space="preserve"> de Música Religiosa de </w:t>
+      </w:r>
+      <w:proofErr w:type="spellStart"/>
+      <w:r>
+        <w:rPr>
+          <w:rFonts w:ascii="Avenir Roman" w:eastAsia="Times New Roman" w:hAnsi="Avenir Roman" w:cs="Angsana New"/>
+          <w:i/>
+          <w:color w:val="000000"/>
+          <w:lang w:eastAsia="pt-PT"/>
+        </w:rPr>
+        <w:t>Guimarães</w:t>
       </w:r>
       <w:proofErr w:type="spellEnd"/>
       <w:r>
@@ -1008,156 +1222,7 @@
           <w:color w:val="000000"/>
           <w:lang w:eastAsia="pt-PT"/>
         </w:rPr>
-        <w:t xml:space="preserve"> festivals, such as</w:t>
-      </w:r>
-      <w:r>
-        <w:rPr>
-          <w:rFonts w:ascii="Avenir Roman" w:eastAsia="Times New Roman" w:hAnsi="Avenir Roman" w:cs="Angsana New"/>
-          <w:color w:val="000000"/>
-          <w:lang w:eastAsia="pt-PT"/>
-        </w:rPr>
-        <w:t xml:space="preserve"> </w:t>
-      </w:r>
-      <w:r>
-        <w:rPr>
-          <w:rFonts w:ascii="Avenir Roman" w:eastAsia="Times New Roman" w:hAnsi="Avenir Roman" w:cs="Angsana New"/>
-          <w:i/>
-          <w:color w:val="000000"/>
-          <w:lang w:eastAsia="pt-PT"/>
-        </w:rPr>
-        <w:t xml:space="preserve">Dias da Música, Festival de </w:t>
-      </w:r>
-      <w:proofErr w:type="spellStart"/>
-      <w:r>
-        <w:rPr>
-          <w:rFonts w:ascii="Avenir Roman" w:eastAsia="Times New Roman" w:hAnsi="Avenir Roman" w:cs="Angsana New"/>
-          <w:i/>
-          <w:color w:val="000000"/>
-          <w:lang w:eastAsia="pt-PT"/>
-        </w:rPr>
-        <w:t>Sintra</w:t>
-      </w:r>
-      <w:proofErr w:type="spellEnd"/>
-      <w:r>
-        <w:rPr>
-          <w:rFonts w:ascii="Avenir Roman" w:eastAsia="Times New Roman" w:hAnsi="Avenir Roman" w:cs="Angsana New"/>
-          <w:i/>
-          <w:color w:val="000000"/>
-          <w:lang w:eastAsia="pt-PT"/>
-        </w:rPr>
-        <w:t>, Festival PJM, Festival Cantabile</w:t>
-      </w:r>
-      <w:r>
-        <w:rPr>
-          <w:rFonts w:ascii="Avenir Roman" w:eastAsia="Times New Roman" w:hAnsi="Avenir Roman" w:cs="Angsana New"/>
-          <w:color w:val="000000"/>
-          <w:lang w:eastAsia="pt-PT"/>
-        </w:rPr>
-        <w:t xml:space="preserve">, </w:t>
-      </w:r>
-      <w:r>
-        <w:rPr>
-          <w:rFonts w:ascii="Avenir Roman" w:eastAsia="Times New Roman" w:hAnsi="Avenir Roman" w:cs="Angsana New"/>
-          <w:i/>
-          <w:color w:val="000000"/>
-          <w:lang w:eastAsia="pt-PT"/>
-        </w:rPr>
-        <w:t xml:space="preserve">Festival de Música de Leiria, FIMA, Música no </w:t>
-      </w:r>
-      <w:proofErr w:type="spellStart"/>
-      <w:r>
-        <w:rPr>
-          <w:rFonts w:ascii="Avenir Roman" w:eastAsia="Times New Roman" w:hAnsi="Avenir Roman" w:cs="Angsana New"/>
-          <w:i/>
-          <w:color w:val="000000"/>
-          <w:lang w:eastAsia="pt-PT"/>
-        </w:rPr>
-        <w:t>Colégio</w:t>
-      </w:r>
-      <w:proofErr w:type="spellEnd"/>
-      <w:r>
-        <w:rPr>
-          <w:rFonts w:ascii="Avenir Roman" w:eastAsia="Times New Roman" w:hAnsi="Avenir Roman" w:cs="Angsana New"/>
-          <w:i/>
-          <w:color w:val="000000"/>
-          <w:lang w:eastAsia="pt-PT"/>
-        </w:rPr>
-        <w:t xml:space="preserve">, Festival </w:t>
-      </w:r>
-      <w:proofErr w:type="spellStart"/>
-      <w:r>
-        <w:rPr>
-          <w:rFonts w:ascii="Avenir Roman" w:eastAsia="Times New Roman" w:hAnsi="Avenir Roman" w:cs="Angsana New"/>
-          <w:i/>
-          <w:color w:val="000000"/>
-          <w:lang w:eastAsia="pt-PT"/>
-        </w:rPr>
-        <w:t>Internacional</w:t>
-      </w:r>
-      <w:proofErr w:type="spellEnd"/>
-      <w:r>
-        <w:rPr>
-          <w:rFonts w:ascii="Avenir Roman" w:eastAsia="Times New Roman" w:hAnsi="Avenir Roman" w:cs="Angsana New"/>
-          <w:i/>
-          <w:color w:val="000000"/>
-          <w:lang w:eastAsia="pt-PT"/>
-        </w:rPr>
-        <w:t xml:space="preserve"> de Música </w:t>
-      </w:r>
-      <w:proofErr w:type="spellStart"/>
-      <w:r>
-        <w:rPr>
-          <w:rFonts w:ascii="Avenir Roman" w:eastAsia="Times New Roman" w:hAnsi="Avenir Roman" w:cs="Angsana New"/>
-          <w:i/>
-          <w:color w:val="000000"/>
-          <w:lang w:eastAsia="pt-PT"/>
-        </w:rPr>
-        <w:t>Religiosa</w:t>
-      </w:r>
-      <w:proofErr w:type="spellEnd"/>
-      <w:r>
-        <w:rPr>
-          <w:rFonts w:ascii="Avenir Roman" w:eastAsia="Times New Roman" w:hAnsi="Avenir Roman" w:cs="Angsana New"/>
-          <w:i/>
-          <w:color w:val="000000"/>
-          <w:lang w:eastAsia="pt-PT"/>
-        </w:rPr>
-        <w:t xml:space="preserve"> de </w:t>
-      </w:r>
-      <w:proofErr w:type="spellStart"/>
-      <w:r>
-        <w:rPr>
-          <w:rFonts w:ascii="Avenir Roman" w:eastAsia="Times New Roman" w:hAnsi="Avenir Roman" w:cs="Angsana New"/>
-          <w:i/>
-          <w:color w:val="000000"/>
-          <w:lang w:eastAsia="pt-PT"/>
-        </w:rPr>
-        <w:t>Guimarães</w:t>
-      </w:r>
-      <w:proofErr w:type="spellEnd"/>
-      <w:r>
-        <w:rPr>
-          <w:rFonts w:ascii="Avenir Roman" w:eastAsia="Times New Roman" w:hAnsi="Avenir Roman" w:cs="Angsana New"/>
-          <w:color w:val="000000"/>
-          <w:lang w:eastAsia="pt-PT"/>
-        </w:rPr>
-        <w:t xml:space="preserve">, </w:t>
-      </w:r>
-      <w:r>
-        <w:rPr>
-          <w:rFonts w:ascii="Avenir Roman" w:eastAsia="Times New Roman" w:hAnsi="Avenir Roman" w:cs="Angsana New"/>
-          <w:color w:val="000000"/>
-          <w:lang w:eastAsia="pt-PT"/>
-        </w:rPr>
-        <w:t>among others</w:t>
-      </w:r>
-      <w:r>
-        <w:rPr>
-          <w:rFonts w:ascii="Avenir Roman" w:eastAsia="Times New Roman" w:hAnsi="Avenir Roman" w:cs="Angsana New"/>
-          <w:color w:val="000000"/>
-          <w:lang w:eastAsia="pt-PT"/>
-        </w:rPr>
-        <w:t xml:space="preserve">. </w:t>
+        <w:t xml:space="preserve">, among others. </w:t>
       </w:r>
     </w:p>
     <w:p>
@@ -1311,6 +1376,7 @@
           <w:rFonts w:ascii="Avenir Roman" w:eastAsia="Avenir Book" w:hAnsi="Avenir Roman" w:cs="Avenir Book"/>
           <w:sz w:val="24"/>
           <w:szCs w:val="24"/>
+          <w:lang w:val="en-US"/>
         </w:rPr>
       </w:pPr>
     </w:p>
@@ -1417,19 +1483,17 @@
           <w:szCs w:val="24"/>
           <w:lang w:val="en-US"/>
         </w:rPr>
-        <w:t xml:space="preserve"> Cultural”, by his </w:t>
-      </w:r>
-      <w:proofErr w:type="spellStart"/>
-      <w:r>
-        <w:rPr>
-          <w:rFonts w:ascii="Avenir Roman" w:hAnsi="Avenir Roman"/>
-          <w:sz w:val="24"/>
-          <w:szCs w:val="24"/>
-          <w:lang w:val="en-US"/>
-        </w:rPr>
-        <w:t>hometow</w:t>
-      </w:r>
-      <w:proofErr w:type="spellEnd"/>
+        <w:t xml:space="preserve"> Cultural”, by his hometow</w:t>
+      </w:r>
+      <w:r>
+        <w:rPr>
+          <w:rFonts w:ascii="Avenir Roman" w:hAnsi="Avenir Roman"/>
+          <w:sz w:val="24"/>
+          <w:szCs w:val="24"/>
+          <w:lang w:val="en-US"/>
+        </w:rPr>
+        <w:t>n</w:t>
+      </w:r>
       <w:r>
         <w:rPr>
           <w:rFonts w:ascii="Avenir Roman" w:hAnsi="Avenir Roman"/>
@@ -1467,30 +1531,7 @@
         <w:jc w:val="both"/>
         <w:rPr>
           <w:rFonts w:ascii="Avenir Roman" w:hAnsi="Avenir Roman"/>
-          <w:sz w:val="24"/>
-          <w:szCs w:val="24"/>
-        </w:rPr>
-      </w:pPr>
-    </w:p>
-    <w:p>
-      <w:pPr>
-        <w:pStyle w:val="Predefinidas"/>
-        <w:spacing w:line="280" w:lineRule="atLeast"/>
-        <w:jc w:val="both"/>
-        <w:rPr>
-          <w:rFonts w:ascii="Avenir Roman" w:hAnsi="Avenir Roman"/>
-          <w:sz w:val="24"/>
-          <w:szCs w:val="24"/>
-        </w:rPr>
-      </w:pPr>
-    </w:p>
-    <w:p>
-      <w:pPr>
-        <w:pStyle w:val="Predefinidas"/>
-        <w:spacing w:line="280" w:lineRule="atLeast"/>
-        <w:jc w:val="both"/>
-        <w:rPr>
-          <w:rFonts w:ascii="Avenir Roman" w:hAnsi="Avenir Roman"/>
+          <w:lang w:val="en-US"/>
         </w:rPr>
       </w:pPr>
     </w:p>
@@ -1578,7 +1619,7 @@
       </w:pPr>
     </w:pPrDefault>
   </w:docDefaults>
-  <w:latentStyles w:defLockedState="0" w:defUIPriority="99" w:defSemiHidden="0" w:defUnhideWhenUsed="0" w:defQFormat="0" w:count="375">
+  <w:latentStyles w:defLockedState="0" w:defUIPriority="99" w:defSemiHidden="0" w:defUnhideWhenUsed="0" w:defQFormat="0" w:count="376">
     <w:lsdException w:name="Normal" w:uiPriority="0" w:qFormat="1"/>
     <w:lsdException w:name="heading 1" w:uiPriority="9" w:qFormat="1"/>
     <w:lsdException w:name="heading 2" w:semiHidden="1" w:uiPriority="9" w:unhideWhenUsed="1" w:qFormat="1"/>
@@ -1684,7 +1725,6 @@
     <w:lsdException w:name="HTML Sample" w:semiHidden="1" w:unhideWhenUsed="1"/>
     <w:lsdException w:name="HTML Typewriter" w:semiHidden="1" w:unhideWhenUsed="1"/>
     <w:lsdException w:name="HTML Variable" w:semiHidden="1" w:unhideWhenUsed="1"/>
-    <w:lsdException w:name="Normal Table" w:semiHidden="1" w:unhideWhenUsed="1"/>
     <w:lsdException w:name="annotation subject" w:semiHidden="1" w:unhideWhenUsed="1"/>
     <w:lsdException w:name="No List" w:semiHidden="1" w:unhideWhenUsed="1"/>
     <w:lsdException w:name="Outline List 1" w:semiHidden="1" w:unhideWhenUsed="1"/>
@@ -1731,10 +1771,8 @@
     <w:lsdException w:name="Table Subtle 2" w:semiHidden="1" w:unhideWhenUsed="1"/>
     <w:lsdException w:name="Table Web 1" w:semiHidden="1" w:unhideWhenUsed="1"/>
     <w:lsdException w:name="Table Web 2" w:semiHidden="1" w:unhideWhenUsed="1"/>
-    <w:lsdException w:name="Table Web 3" w:semiHidden="1" w:unhideWhenUsed="1"/>
     <w:lsdException w:name="Balloon Text" w:semiHidden="1" w:unhideWhenUsed="1"/>
     <w:lsdException w:name="Table Grid" w:uiPriority="39"/>
-    <w:lsdException w:name="Table Theme" w:semiHidden="1" w:unhideWhenUsed="1"/>
     <w:lsdException w:name="Placeholder Text" w:semiHidden="1"/>
     <w:lsdException w:name="No Spacing" w:uiPriority="1" w:qFormat="1"/>
     <w:lsdException w:name="Light Shading" w:uiPriority="60"/>
@@ -1954,6 +1992,7 @@
     <w:lsdException w:name="Smart Hyperlink" w:semiHidden="1" w:unhideWhenUsed="1"/>
     <w:lsdException w:name="Hashtag" w:semiHidden="1" w:unhideWhenUsed="1"/>
     <w:lsdException w:name="Unresolved Mention" w:semiHidden="1" w:unhideWhenUsed="1"/>
+    <w:lsdException w:name="Smart Link" w:semiHidden="1" w:unhideWhenUsed="1"/>
   </w:latentStyles>
   <w:style w:type="paragraph" w:default="1" w:styleId="Normal">
     <w:name w:val="Normal"/>

</xml_diff>